<commit_message>
Developed book management functionalities
</commit_message>
<xml_diff>
--- a/Documentations/Functions.docx
+++ b/Documentations/Functions.docx
@@ -176,6 +176,444 @@
       </w:r>
     </w:p>
     <w:p>
+      <w:r>
+        <w:t>INSERT INTO category (</w:t>
+      </w:r>
+      <w:proofErr w:type="spellStart"/>
+      <w:proofErr w:type="gramStart"/>
+      <w:r>
+        <w:t>name,book</w:t>
+      </w:r>
+      <w:proofErr w:type="gramEnd"/>
+      <w:r>
+        <w:t>_cat_id</w:t>
+      </w:r>
+      <w:proofErr w:type="spellEnd"/>
+      <w:r>
+        <w:t>)  values ("Non-fiction",2);</w:t>
+      </w:r>
+    </w:p>
+    <w:p>
+      <w:r>
+        <w:t>Query OK, 1 row affected (0.00 sec)</w:t>
+      </w:r>
+    </w:p>
+    <w:p/>
+    <w:p>
+      <w:proofErr w:type="spellStart"/>
+      <w:r>
+        <w:t>mysql</w:t>
+      </w:r>
+      <w:proofErr w:type="spellEnd"/>
+      <w:r>
+        <w:t>&gt; INSERT INTO category (</w:t>
+      </w:r>
+      <w:proofErr w:type="spellStart"/>
+      <w:proofErr w:type="gramStart"/>
+      <w:r>
+        <w:t>name,book</w:t>
+      </w:r>
+      <w:proofErr w:type="gramEnd"/>
+      <w:r>
+        <w:t>_cat_id</w:t>
+      </w:r>
+      <w:proofErr w:type="spellEnd"/>
+      <w:r>
+        <w:t>)  values ("Children's books",3);</w:t>
+      </w:r>
+    </w:p>
+    <w:p>
+      <w:r>
+        <w:t>Query OK, 1 row affected (0.00 sec)</w:t>
+      </w:r>
+    </w:p>
+    <w:p/>
+    <w:p>
+      <w:proofErr w:type="spellStart"/>
+      <w:r>
+        <w:t>mysql</w:t>
+      </w:r>
+      <w:proofErr w:type="spellEnd"/>
+      <w:r>
+        <w:t>&gt; INSERT INTO category (</w:t>
+      </w:r>
+      <w:proofErr w:type="spellStart"/>
+      <w:proofErr w:type="gramStart"/>
+      <w:r>
+        <w:t>name,book</w:t>
+      </w:r>
+      <w:proofErr w:type="gramEnd"/>
+      <w:r>
+        <w:t>_cat_id</w:t>
+      </w:r>
+      <w:proofErr w:type="spellEnd"/>
+      <w:r>
+        <w:t>)  values ("Educational",4);</w:t>
+      </w:r>
+    </w:p>
+    <w:p>
+      <w:r>
+        <w:t>Query OK, 1 row affected (0.00 sec)</w:t>
+      </w:r>
+    </w:p>
+    <w:p/>
+    <w:p>
+      <w:proofErr w:type="spellStart"/>
+      <w:r>
+        <w:t>mysql</w:t>
+      </w:r>
+      <w:proofErr w:type="spellEnd"/>
+      <w:r>
+        <w:t>&gt; INSERT INTO category (</w:t>
+      </w:r>
+      <w:proofErr w:type="spellStart"/>
+      <w:proofErr w:type="gramStart"/>
+      <w:r>
+        <w:t>name,book</w:t>
+      </w:r>
+      <w:proofErr w:type="gramEnd"/>
+      <w:r>
+        <w:t>_cat_id</w:t>
+      </w:r>
+      <w:proofErr w:type="spellEnd"/>
+      <w:r>
+        <w:t>)  values ("Genres by theme",5);</w:t>
+      </w:r>
+    </w:p>
+    <w:p>
+      <w:r>
+        <w:t>Query OK, 1 row affected (0.03 sec)</w:t>
+      </w:r>
+    </w:p>
+    <w:p/>
+    <w:p>
+      <w:proofErr w:type="spellStart"/>
+      <w:r>
+        <w:t>mysql</w:t>
+      </w:r>
+      <w:proofErr w:type="spellEnd"/>
+      <w:r>
+        <w:t>&gt; INSERT INTO category (</w:t>
+      </w:r>
+      <w:proofErr w:type="spellStart"/>
+      <w:proofErr w:type="gramStart"/>
+      <w:r>
+        <w:t>name,book</w:t>
+      </w:r>
+      <w:proofErr w:type="gramEnd"/>
+      <w:r>
+        <w:t>_cat_id</w:t>
+      </w:r>
+      <w:proofErr w:type="spellEnd"/>
+      <w:r>
+        <w:t>)  values ("Religion &amp; Spirituality",6);</w:t>
+      </w:r>
+    </w:p>
+    <w:p>
+      <w:r>
+        <w:t>Query OK, 1 row affected (0.00 sec)</w:t>
+      </w:r>
+    </w:p>
+    <w:p/>
+    <w:p>
+      <w:proofErr w:type="spellStart"/>
+      <w:r>
+        <w:t>mysql</w:t>
+      </w:r>
+      <w:proofErr w:type="spellEnd"/>
+      <w:r>
+        <w:t>&gt; INSERT INTO category (</w:t>
+      </w:r>
+      <w:proofErr w:type="spellStart"/>
+      <w:proofErr w:type="gramStart"/>
+      <w:r>
+        <w:t>name,book</w:t>
+      </w:r>
+      <w:proofErr w:type="gramEnd"/>
+      <w:r>
+        <w:t>_cat_id</w:t>
+      </w:r>
+      <w:proofErr w:type="spellEnd"/>
+      <w:r>
+        <w:t>)  values ("Hobbies &amp; Interests",7);</w:t>
+      </w:r>
+    </w:p>
+    <w:p>
+      <w:r>
+        <w:t>Query OK, 1 row affected (0.15 sec)</w:t>
+      </w:r>
+    </w:p>
+    <w:p/>
+    <w:p>
+      <w:proofErr w:type="spellStart"/>
+      <w:r>
+        <w:t>mysql</w:t>
+      </w:r>
+      <w:proofErr w:type="spellEnd"/>
+      <w:r>
+        <w:t>&gt; INSERT INTO category (</w:t>
+      </w:r>
+      <w:proofErr w:type="spellStart"/>
+      <w:proofErr w:type="gramStart"/>
+      <w:r>
+        <w:t>name,book</w:t>
+      </w:r>
+      <w:proofErr w:type="gramEnd"/>
+      <w:r>
+        <w:t>_cat_id</w:t>
+      </w:r>
+      <w:proofErr w:type="spellEnd"/>
+      <w:r>
+        <w:t>)  values ("Specialized Categories",8);</w:t>
+      </w:r>
+    </w:p>
+    <w:p>
+      <w:r>
+        <w:t>Query OK, 1 row affected (0.02 sec)</w:t>
+      </w:r>
+    </w:p>
+    <w:p/>
+    <w:p>
+      <w:proofErr w:type="spellStart"/>
+      <w:r>
+        <w:t>mysql</w:t>
+      </w:r>
+      <w:proofErr w:type="spellEnd"/>
+      <w:r>
+        <w:t>&gt; INSERT INTO category (</w:t>
+      </w:r>
+      <w:proofErr w:type="spellStart"/>
+      <w:proofErr w:type="gramStart"/>
+      <w:r>
+        <w:t>name,book</w:t>
+      </w:r>
+      <w:proofErr w:type="gramEnd"/>
+      <w:r>
+        <w:t>_cat_id</w:t>
+      </w:r>
+      <w:proofErr w:type="spellEnd"/>
+      <w:r>
+        <w:t>)  values ("Language &amp; Literature",9);</w:t>
+      </w:r>
+    </w:p>
+    <w:p>
+      <w:r>
+        <w:t>Query OK, 1 row affected (0.01 sec)</w:t>
+      </w:r>
+    </w:p>
+    <w:p/>
+    <w:p>
+      <w:proofErr w:type="spellStart"/>
+      <w:r>
+        <w:t>mysql</w:t>
+      </w:r>
+      <w:proofErr w:type="spellEnd"/>
+      <w:r>
+        <w:t>&gt; INSERT INTO category (</w:t>
+      </w:r>
+      <w:proofErr w:type="spellStart"/>
+      <w:proofErr w:type="gramStart"/>
+      <w:r>
+        <w:t>name,book</w:t>
+      </w:r>
+      <w:proofErr w:type="gramEnd"/>
+      <w:r>
+        <w:t>_cat_id</w:t>
+      </w:r>
+      <w:proofErr w:type="spellEnd"/>
+      <w:r>
+        <w:t>)  values ("Miscellaneous",10);</w:t>
+      </w:r>
+    </w:p>
+    <w:p>
+      <w:r>
+        <w:t>Query OK, 1 row affected (0.01 sec)</w:t>
+      </w:r>
+    </w:p>
+    <w:p/>
+    <w:p>
+      <w:proofErr w:type="spellStart"/>
+      <w:r>
+        <w:t>mysql</w:t>
+      </w:r>
+      <w:proofErr w:type="spellEnd"/>
+      <w:r>
+        <w:t>&gt; INSERT INTO category (</w:t>
+      </w:r>
+      <w:proofErr w:type="spellStart"/>
+      <w:proofErr w:type="gramStart"/>
+      <w:r>
+        <w:t>name,book</w:t>
+      </w:r>
+      <w:proofErr w:type="gramEnd"/>
+      <w:r>
+        <w:t>_cat_id</w:t>
+      </w:r>
+      <w:proofErr w:type="spellEnd"/>
+      <w:r>
+        <w:t>)  values ("E-books &amp; Audiobooks",11);</w:t>
+      </w:r>
+    </w:p>
+    <w:p>
+      <w:r>
+        <w:t>Query OK, 1 row affected (0.01 sec)</w:t>
+      </w:r>
+    </w:p>
+    <w:p/>
+    <w:p>
+      <w:proofErr w:type="spellStart"/>
+      <w:r>
+        <w:t>mysql</w:t>
+      </w:r>
+      <w:proofErr w:type="spellEnd"/>
+      <w:r>
+        <w:t>&gt; select * from category;</w:t>
+      </w:r>
+    </w:p>
+    <w:p>
+      <w:r>
+        <w:lastRenderedPageBreak/>
+        <w:t>+----+-------------------------+-------------+</w:t>
+      </w:r>
+    </w:p>
+    <w:p>
+      <w:r>
+        <w:t xml:space="preserve">| id | name                    | </w:t>
+      </w:r>
+      <w:proofErr w:type="spellStart"/>
+      <w:r>
+        <w:t>book_cat_id</w:t>
+      </w:r>
+      <w:proofErr w:type="spellEnd"/>
+      <w:r>
+        <w:t xml:space="preserve"> |</w:t>
+      </w:r>
+    </w:p>
+    <w:p>
+      <w:r>
+        <w:t>+----+-------------------------+-------------+</w:t>
+      </w:r>
+    </w:p>
+    <w:p>
+      <w:proofErr w:type="gramStart"/>
+      <w:r>
+        <w:t>|  1</w:t>
+      </w:r>
+      <w:proofErr w:type="gramEnd"/>
+      <w:r>
+        <w:t xml:space="preserve"> | Fiction                 |           1 |</w:t>
+      </w:r>
+    </w:p>
+    <w:p>
+      <w:proofErr w:type="gramStart"/>
+      <w:r>
+        <w:t>|  4</w:t>
+      </w:r>
+      <w:proofErr w:type="gramEnd"/>
+      <w:r>
+        <w:t xml:space="preserve"> | Non-fiction             |           2 |</w:t>
+      </w:r>
+    </w:p>
+    <w:p>
+      <w:proofErr w:type="gramStart"/>
+      <w:r>
+        <w:t>|  5</w:t>
+      </w:r>
+      <w:proofErr w:type="gramEnd"/>
+      <w:r>
+        <w:t xml:space="preserve"> | Children's books        |           3 |</w:t>
+      </w:r>
+    </w:p>
+    <w:p>
+      <w:proofErr w:type="gramStart"/>
+      <w:r>
+        <w:t>|  6</w:t>
+      </w:r>
+      <w:proofErr w:type="gramEnd"/>
+      <w:r>
+        <w:t xml:space="preserve"> | Educational             |           4 |</w:t>
+      </w:r>
+    </w:p>
+    <w:p>
+      <w:proofErr w:type="gramStart"/>
+      <w:r>
+        <w:t>|  7</w:t>
+      </w:r>
+      <w:proofErr w:type="gramEnd"/>
+      <w:r>
+        <w:t xml:space="preserve"> | Genres by theme         |           5 |</w:t>
+      </w:r>
+    </w:p>
+    <w:p>
+      <w:proofErr w:type="gramStart"/>
+      <w:r>
+        <w:t>|  8</w:t>
+      </w:r>
+      <w:proofErr w:type="gramEnd"/>
+      <w:r>
+        <w:t xml:space="preserve"> | Religion &amp; Spirituality |           6 |</w:t>
+      </w:r>
+    </w:p>
+    <w:p>
+      <w:proofErr w:type="gramStart"/>
+      <w:r>
+        <w:t>|  9</w:t>
+      </w:r>
+      <w:proofErr w:type="gramEnd"/>
+      <w:r>
+        <w:t xml:space="preserve"> | Hobbies &amp; Interests     |           7 |</w:t>
+      </w:r>
+    </w:p>
+    <w:p>
+      <w:r>
+        <w:t xml:space="preserve">| 10 | Specialized </w:t>
+      </w:r>
+      <w:proofErr w:type="gramStart"/>
+      <w:r>
+        <w:t>Categories  |</w:t>
+      </w:r>
+      <w:proofErr w:type="gramEnd"/>
+      <w:r>
+        <w:t xml:space="preserve">           8 |</w:t>
+      </w:r>
+    </w:p>
+    <w:p>
+      <w:r>
+        <w:t>| 11 | Language &amp; Literature   |           9 |</w:t>
+      </w:r>
+    </w:p>
+    <w:p>
+      <w:r>
+        <w:t>| 12 | Miscellaneous           |          10 |</w:t>
+      </w:r>
+    </w:p>
+    <w:p>
+      <w:r>
+        <w:t>| 13 | E-books &amp; Audiobooks    |          11 |</w:t>
+      </w:r>
+    </w:p>
+    <w:p>
+      <w:r>
+        <w:t>+----+-------------------------+-------------+</w:t>
+      </w:r>
+    </w:p>
+    <w:p>
+      <w:r>
+        <w:t>11 rows in set (0.00 sec)</w:t>
+      </w:r>
+    </w:p>
+    <w:p/>
+    <w:p>
+      <w:proofErr w:type="spellStart"/>
+      <w:r>
+        <w:t>mysql</w:t>
+      </w:r>
+      <w:proofErr w:type="spellEnd"/>
+      <w:r>
+        <w:t>&gt;</w:t>
+      </w:r>
+    </w:p>
+    <w:p>
       <w:pPr>
         <w:rPr>
           <w:b/>
@@ -211,7 +649,6 @@
           <w:sz w:val="36"/>
           <w:szCs w:val="36"/>
         </w:rPr>
-        <w:lastRenderedPageBreak/>
         <w:t>Book Form</w:t>
       </w:r>
     </w:p>
@@ -261,6 +698,7 @@
           <w:sz w:val="36"/>
           <w:szCs w:val="36"/>
         </w:rPr>
+        <w:lastRenderedPageBreak/>
         <w:t>Cart</w:t>
       </w:r>
     </w:p>

</xml_diff>